<commit_message>
Generating a JWT token
</commit_message>
<xml_diff>
--- a/REST_API_Medicine-Store-Project-Using-ExpressJS_NodeJS/Documentation.docx
+++ b/REST_API_Medicine-Store-Project-Using-ExpressJS_NodeJS/Documentation.docx
@@ -1,8 +1,465 @@
 
 <file path=word/document.xml><?xml version="1.0" encoding="utf-8"?>
-<w:document xmlns:wpc="http://schemas.microsoft.com/office/word/2010/wordprocessingCanvas" xmlns:cx="http://schemas.microsoft.com/office/drawing/2014/chartex" xmlns:cx1="http://schemas.microsoft.com/office/drawing/2015/9/8/chartex" xmlns:cx2="http://schemas.microsoft.com/office/drawing/2015/10/21/chartex" xmlns:cx3="http://schemas.microsoft.com/office/drawing/2016/5/9/chartex" xmlns:cx4="http://schemas.microsoft.com/office/drawing/2016/5/10/chartex" xmlns:cx5="http://schemas.microsoft.com/office/drawing/2016/5/11/chartex" xmlns:cx6="http://schemas.microsoft.com/office/drawing/2016/5/12/chartex" xmlns:cx7="http://schemas.microsoft.com/office/drawing/2016/5/13/chartex" xmlns:cx8="http://schemas.microsoft.com/office/drawing/2016/5/14/chartex" xmlns:mc="http://schemas.openxmlformats.org/markup-compatibility/2006" xmlns:aink="http://schemas.microsoft.com/office/drawing/2016/ink" xmlns:am3d="http://schemas.microsoft.com/office/drawing/2017/model3d" xmlns:o="urn:schemas-microsoft-com:office:office" xmlns:oel="http://schemas.microsoft.com/office/2019/extlst" xmlns:r="http://schemas.openxmlformats.org/officeDocument/2006/relationships" xmlns:m="http://schemas.openxmlformats.org/officeDocument/2006/math" xmlns:v="urn:schemas-microsoft-com:vml" xmlns:wp14="http://schemas.microsoft.com/office/word/2010/wordprocessingDrawing" xmlns:wp="http://schemas.openxmlformats.org/drawingml/2006/wordprocessingDrawing" xmlns:w10="urn:schemas-microsoft-com:office:word" xmlns:w="http://schemas.openxmlformats.org/wordprocessingml/2006/main" xmlns:w14="http://schemas.microsoft.com/office/word/2010/wordml" xmlns:w15="http://schemas.microsoft.com/office/word/2012/wordml" xmlns:w16cex="http://schemas.microsoft.com/office/word/2018/wordml/cex" xmlns:w16cid="http://schemas.microsoft.com/office/word/2016/wordml/cid" xmlns:w16="http://schemas.microsoft.com/office/word/2018/wordml" xmlns:w16du="http://schemas.microsoft.com/office/word/2023/wordml/word16du" xmlns:w16sdtdh="http://schemas.microsoft.com/office/word/2020/wordml/sdtdatahash" xmlns:w16se="http://schemas.microsoft.com/office/word/2015/wordml/symex" xmlns:wpg="http://schemas.microsoft.com/office/word/2010/wordprocessingGroup" xmlns:wpi="http://schemas.microsoft.com/office/word/2010/wordprocessingInk" xmlns:wne="http://schemas.microsoft.com/office/word/2006/wordml" xmlns:wps="http://schemas.microsoft.com/office/word/2010/wordprocessingShape" mc:Ignorable="w14 w15 w16se w16cid w16 w16cex w16sdtdh w16du wp14">
+<w:document xmlns:wpc="http://schemas.microsoft.com/office/word/2010/wordprocessingCanvas" xmlns:cx="http://schemas.microsoft.com/office/drawing/2014/chartex" xmlns:cx1="http://schemas.microsoft.com/office/drawing/2015/9/8/chartex" xmlns:cx2="http://schemas.microsoft.com/office/drawing/2015/10/21/chartex" xmlns:cx3="http://schemas.microsoft.com/office/drawing/2016/5/9/chartex" xmlns:cx4="http://schemas.microsoft.com/office/drawing/2016/5/10/chartex" xmlns:cx5="http://schemas.microsoft.com/office/drawing/2016/5/11/chartex" xmlns:cx6="http://schemas.microsoft.com/office/drawing/2016/5/12/chartex" xmlns:cx7="http://schemas.microsoft.com/office/drawing/2016/5/13/chartex" xmlns:cx8="http://schemas.microsoft.com/office/drawing/2016/5/14/chartex" xmlns:mc="http://schemas.openxmlformats.org/markup-compatibility/2006" xmlns:aink="http://schemas.microsoft.com/office/drawing/2016/ink" xmlns:am3d="http://schemas.microsoft.com/office/drawing/2017/model3d" xmlns:o="urn:schemas-microsoft-com:office:office" xmlns:oel="http://schemas.microsoft.com/office/2019/extlst" xmlns:r="http://schemas.openxmlformats.org/officeDocument/2006/relationships" xmlns:m="http://schemas.openxmlformats.org/officeDocument/2006/math" xmlns:v="urn:schemas-microsoft-com:vml" xmlns:wp14="http://schemas.microsoft.com/office/word/2010/wordprocessingDrawing" xmlns:wp="http://schemas.openxmlformats.org/drawingml/2006/wordprocessingDrawing" xmlns:w10="urn:schemas-microsoft-com:office:word" xmlns:w="http://schemas.openxmlformats.org/wordprocessingml/2006/main" xmlns:w14="http://schemas.microsoft.com/office/word/2010/wordml" xmlns:w15="http://schemas.microsoft.com/office/word/2012/wordml" xmlns:w16cex="http://schemas.microsoft.com/office/word/2018/wordml/cex" xmlns:w16cid="http://schemas.microsoft.com/office/word/2016/wordml/cid" xmlns:w16="http://schemas.microsoft.com/office/word/2018/wordml" xmlns:w16du="http://schemas.microsoft.com/office/word/2023/wordml/word16du" xmlns:w16sdtdh="http://schemas.microsoft.com/office/word/2020/wordml/sdtdatahash" xmlns:w16sdtfl="http://schemas.microsoft.com/office/word/2024/wordml/sdtformatlock" xmlns:w16se="http://schemas.microsoft.com/office/word/2015/wordml/symex" xmlns:wpg="http://schemas.microsoft.com/office/word/2010/wordprocessingGroup" xmlns:wpi="http://schemas.microsoft.com/office/word/2010/wordprocessingInk" xmlns:wne="http://schemas.microsoft.com/office/word/2006/wordml" xmlns:wps="http://schemas.microsoft.com/office/word/2010/wordprocessingShape" mc:Ignorable="w14 w15 w16se w16cid w16 w16cex w16sdtdh w16sdtfl w16du wp14">
   <w:background w:color="000000" w:themeColor="text1"/>
   <w:body>
+    <w:p>
+      <w:pPr>
+        <w:rPr>
+          <w:b/>
+          <w:bCs/>
+        </w:rPr>
+      </w:pPr>
+      <w:r>
+        <w:rPr>
+          <w:b/>
+          <w:bCs/>
+        </w:rPr>
+        <w:t xml:space="preserve">What is </w:t>
+      </w:r>
+      <w:proofErr w:type="spellStart"/>
+      <w:r>
+        <w:rPr>
+          <w:b/>
+          <w:bCs/>
+        </w:rPr>
+        <w:t>jsonwebtoken</w:t>
+      </w:r>
+      <w:proofErr w:type="spellEnd"/>
+      <w:r>
+        <w:rPr>
+          <w:b/>
+          <w:bCs/>
+        </w:rPr>
+        <w:t>?</w:t>
+      </w:r>
+      <w:r>
+        <w:rPr>
+          <w:b/>
+          <w:bCs/>
+        </w:rPr>
+        <w:t xml:space="preserve">  </w:t>
+      </w:r>
+      <w:hyperlink r:id="rId5" w:history="1">
+        <w:r>
+          <w:rPr>
+            <w:rStyle w:val="Hyperlink"/>
+            <w:b/>
+            <w:bCs/>
+          </w:rPr>
+          <w:t>https://chatgpt.com/share/67b1cc63-d8c0-8001-bd16-99e4ab958eb4</w:t>
+        </w:r>
+      </w:hyperlink>
+    </w:p>
+    <w:p>
+      <w:proofErr w:type="spellStart"/>
+      <w:r>
+        <w:t>jsonwebtoken</w:t>
+      </w:r>
+      <w:proofErr w:type="spellEnd"/>
+      <w:r>
+        <w:t xml:space="preserve"> (also known as </w:t>
+      </w:r>
+      <w:proofErr w:type="spellStart"/>
+      <w:r>
+        <w:t>jwt</w:t>
+      </w:r>
+      <w:proofErr w:type="spellEnd"/>
+      <w:r>
+        <w:t xml:space="preserve">) is a Node.js library used for creating and verifying </w:t>
+      </w:r>
+      <w:r>
+        <w:rPr>
+          <w:b/>
+          <w:bCs/>
+        </w:rPr>
+        <w:t>JSON Web Tokens (JWTs)</w:t>
+      </w:r>
+      <w:r>
+        <w:t>. JWTs are a secure way to handle authentication and authorization in web applications.</w:t>
+      </w:r>
+    </w:p>
+    <w:p>
+      <w:pPr>
+        <w:rPr>
+          <w:b/>
+          <w:bCs/>
+        </w:rPr>
+      </w:pPr>
+      <w:r>
+        <w:rPr>
+          <w:b/>
+          <w:bCs/>
+        </w:rPr>
+        <w:t>Why Use JSON Web Tokens (JWT)?</w:t>
+      </w:r>
+    </w:p>
+    <w:p>
+      <w:pPr>
+        <w:numPr>
+          <w:ilvl w:val="0"/>
+          <w:numId w:val="1"/>
+        </w:numPr>
+      </w:pPr>
+      <w:r>
+        <w:rPr>
+          <w:b/>
+          <w:bCs/>
+        </w:rPr>
+        <w:t>Authentication</w:t>
+      </w:r>
+      <w:r>
+        <w:t>: Used to verify users after they log in.</w:t>
+      </w:r>
+    </w:p>
+    <w:p>
+      <w:pPr>
+        <w:numPr>
+          <w:ilvl w:val="0"/>
+          <w:numId w:val="1"/>
+        </w:numPr>
+      </w:pPr>
+      <w:r>
+        <w:rPr>
+          <w:b/>
+          <w:bCs/>
+        </w:rPr>
+        <w:t>Authorization</w:t>
+      </w:r>
+      <w:r>
+        <w:t>: Allows access to protected routes based on user roles.</w:t>
+      </w:r>
+    </w:p>
+    <w:p>
+      <w:pPr>
+        <w:numPr>
+          <w:ilvl w:val="0"/>
+          <w:numId w:val="1"/>
+        </w:numPr>
+      </w:pPr>
+      <w:r>
+        <w:rPr>
+          <w:b/>
+          <w:bCs/>
+        </w:rPr>
+        <w:t>Stateless</w:t>
+      </w:r>
+      <w:r>
+        <w:t>: No need to store session data on the server; everything is inside the token.</w:t>
+      </w:r>
+    </w:p>
+    <w:p>
+      <w:proofErr w:type="spellStart"/>
+      <w:r>
+        <w:rPr>
+          <w:highlight w:val="darkYellow"/>
+        </w:rPr>
+        <w:t>npm</w:t>
+      </w:r>
+      <w:proofErr w:type="spellEnd"/>
+      <w:r>
+        <w:rPr>
+          <w:highlight w:val="darkYellow"/>
+        </w:rPr>
+        <w:t xml:space="preserve"> install </w:t>
+      </w:r>
+      <w:proofErr w:type="spellStart"/>
+      <w:r>
+        <w:rPr>
+          <w:highlight w:val="darkYellow"/>
+        </w:rPr>
+        <w:t>jsonwebtoken</w:t>
+      </w:r>
+      <w:proofErr w:type="spellEnd"/>
+    </w:p>
+    <w:p>
+      <w:pPr>
+        <w:rPr>
+          <w:b/>
+          <w:bCs/>
+        </w:rPr>
+      </w:pPr>
+      <w:r>
+        <w:rPr>
+          <w:b/>
+          <w:bCs/>
+        </w:rPr>
+        <w:t>How JWT Works?</w:t>
+      </w:r>
+    </w:p>
+    <w:p>
+      <w:pPr>
+        <w:numPr>
+          <w:ilvl w:val="0"/>
+          <w:numId w:val="2"/>
+        </w:numPr>
+      </w:pPr>
+      <w:r>
+        <w:rPr>
+          <w:b/>
+          <w:bCs/>
+        </w:rPr>
+        <w:t>User Logs In</w:t>
+      </w:r>
+    </w:p>
+    <w:p>
+      <w:pPr>
+        <w:numPr>
+          <w:ilvl w:val="1"/>
+          <w:numId w:val="2"/>
+        </w:numPr>
+      </w:pPr>
+      <w:r>
+        <w:t xml:space="preserve">Backend generates a JWT using </w:t>
+      </w:r>
+      <w:proofErr w:type="spellStart"/>
+      <w:r>
+        <w:t>jsonwebtoken</w:t>
+      </w:r>
+      <w:proofErr w:type="spellEnd"/>
+      <w:r>
+        <w:t>.</w:t>
+      </w:r>
+    </w:p>
+    <w:p>
+      <w:pPr>
+        <w:numPr>
+          <w:ilvl w:val="1"/>
+          <w:numId w:val="2"/>
+        </w:numPr>
+      </w:pPr>
+      <w:r>
+        <w:t>Token is sent to the frontend.</w:t>
+      </w:r>
+    </w:p>
+    <w:p>
+      <w:pPr>
+        <w:numPr>
+          <w:ilvl w:val="0"/>
+          <w:numId w:val="2"/>
+        </w:numPr>
+      </w:pPr>
+      <w:r>
+        <w:rPr>
+          <w:b/>
+          <w:bCs/>
+        </w:rPr>
+        <w:t>Frontend Stores Token</w:t>
+      </w:r>
+    </w:p>
+    <w:p>
+      <w:pPr>
+        <w:numPr>
+          <w:ilvl w:val="1"/>
+          <w:numId w:val="2"/>
+        </w:numPr>
+      </w:pPr>
+      <w:r>
+        <w:t xml:space="preserve">Token is stored in </w:t>
+      </w:r>
+      <w:r>
+        <w:rPr>
+          <w:b/>
+          <w:bCs/>
+        </w:rPr>
+        <w:t>local storage</w:t>
+      </w:r>
+      <w:r>
+        <w:t xml:space="preserve"> or </w:t>
+      </w:r>
+      <w:r>
+        <w:rPr>
+          <w:b/>
+          <w:bCs/>
+        </w:rPr>
+        <w:t>HTTP-only cookies</w:t>
+      </w:r>
+      <w:r>
+        <w:t>.</w:t>
+      </w:r>
+    </w:p>
+    <w:p>
+      <w:pPr>
+        <w:numPr>
+          <w:ilvl w:val="0"/>
+          <w:numId w:val="2"/>
+        </w:numPr>
+      </w:pPr>
+      <w:r>
+        <w:rPr>
+          <w:b/>
+          <w:bCs/>
+        </w:rPr>
+        <w:t>User Sends Token with Requests</w:t>
+      </w:r>
+    </w:p>
+    <w:p>
+      <w:pPr>
+        <w:numPr>
+          <w:ilvl w:val="1"/>
+          <w:numId w:val="2"/>
+        </w:numPr>
+      </w:pPr>
+      <w:r>
+        <w:t>Token is attached to API requests (usually in the Authorization header).</w:t>
+      </w:r>
+    </w:p>
+    <w:p>
+      <w:pPr>
+        <w:numPr>
+          <w:ilvl w:val="0"/>
+          <w:numId w:val="2"/>
+        </w:numPr>
+      </w:pPr>
+      <w:r>
+        <w:rPr>
+          <w:b/>
+          <w:bCs/>
+        </w:rPr>
+        <w:t>Backend Verifies Token</w:t>
+      </w:r>
+    </w:p>
+    <w:p>
+      <w:pPr>
+        <w:numPr>
+          <w:ilvl w:val="1"/>
+          <w:numId w:val="2"/>
+        </w:numPr>
+      </w:pPr>
+      <w:r>
+        <w:t>If the token is valid, the request is processed.</w:t>
+      </w:r>
+    </w:p>
+    <w:p>
+      <w:pPr>
+        <w:numPr>
+          <w:ilvl w:val="1"/>
+          <w:numId w:val="2"/>
+        </w:numPr>
+      </w:pPr>
+      <w:r>
+        <w:t>If the token is expired or invalid, access is denied.</w:t>
+      </w:r>
+    </w:p>
+    <w:p>
+      <w:r>
+        <w:drawing>
+          <wp:inline distT="0" distB="0" distL="0" distR="0" wp14:anchorId="24B404B1" wp14:editId="6FA2C1DC">
+            <wp:extent cx="6912610" cy="1013460"/>
+            <wp:effectExtent l="0" t="0" r="2540" b="0"/>
+            <wp:docPr id="1030367186" name="Picture 1"/>
+            <wp:cNvGraphicFramePr>
+              <a:graphicFrameLocks xmlns:a="http://schemas.openxmlformats.org/drawingml/2006/main" noChangeAspect="1"/>
+            </wp:cNvGraphicFramePr>
+            <a:graphic xmlns:a="http://schemas.openxmlformats.org/drawingml/2006/main">
+              <a:graphicData uri="http://schemas.openxmlformats.org/drawingml/2006/picture">
+                <pic:pic xmlns:pic="http://schemas.openxmlformats.org/drawingml/2006/picture">
+                  <pic:nvPicPr>
+                    <pic:cNvPr id="1030367186" name=""/>
+                    <pic:cNvPicPr/>
+                  </pic:nvPicPr>
+                  <pic:blipFill>
+                    <a:blip r:embed="rId6"/>
+                    <a:stretch>
+                      <a:fillRect/>
+                    </a:stretch>
+                  </pic:blipFill>
+                  <pic:spPr>
+                    <a:xfrm>
+                      <a:off x="0" y="0"/>
+                      <a:ext cx="6912610" cy="1013460"/>
+                    </a:xfrm>
+                    <a:prstGeom prst="rect">
+                      <a:avLst/>
+                    </a:prstGeom>
+                  </pic:spPr>
+                </pic:pic>
+              </a:graphicData>
+            </a:graphic>
+          </wp:inline>
+        </w:drawing>
+      </w:r>
+    </w:p>
+    <w:p>
+      <w:r>
+        <w:drawing>
+          <wp:inline distT="0" distB="0" distL="0" distR="0" wp14:anchorId="3A340A47" wp14:editId="673EA612">
+            <wp:extent cx="5584448" cy="3246120"/>
+            <wp:effectExtent l="0" t="0" r="0" b="0"/>
+            <wp:docPr id="1873435561" name="Picture 1"/>
+            <wp:cNvGraphicFramePr>
+              <a:graphicFrameLocks xmlns:a="http://schemas.openxmlformats.org/drawingml/2006/main" noChangeAspect="1"/>
+            </wp:cNvGraphicFramePr>
+            <a:graphic xmlns:a="http://schemas.openxmlformats.org/drawingml/2006/main">
+              <a:graphicData uri="http://schemas.openxmlformats.org/drawingml/2006/picture">
+                <pic:pic xmlns:pic="http://schemas.openxmlformats.org/drawingml/2006/picture">
+                  <pic:nvPicPr>
+                    <pic:cNvPr id="1873435561" name=""/>
+                    <pic:cNvPicPr/>
+                  </pic:nvPicPr>
+                  <pic:blipFill>
+                    <a:blip r:embed="rId7"/>
+                    <a:stretch>
+                      <a:fillRect/>
+                    </a:stretch>
+                  </pic:blipFill>
+                  <pic:spPr>
+                    <a:xfrm>
+                      <a:off x="0" y="0"/>
+                      <a:ext cx="5601650" cy="3256119"/>
+                    </a:xfrm>
+                    <a:prstGeom prst="rect">
+                      <a:avLst/>
+                    </a:prstGeom>
+                  </pic:spPr>
+                </pic:pic>
+              </a:graphicData>
+            </a:graphic>
+          </wp:inline>
+        </w:drawing>
+      </w:r>
+    </w:p>
+    <w:p/>
+    <w:p>
+      <w:r>
+        <w:lastRenderedPageBreak/>
+        <w:drawing>
+          <wp:inline distT="0" distB="0" distL="0" distR="0" wp14:anchorId="5DC1957B" wp14:editId="33962207">
+            <wp:extent cx="6912610" cy="2842260"/>
+            <wp:effectExtent l="0" t="0" r="2540" b="0"/>
+            <wp:docPr id="674917920" name="Picture 1"/>
+            <wp:cNvGraphicFramePr>
+              <a:graphicFrameLocks xmlns:a="http://schemas.openxmlformats.org/drawingml/2006/main" noChangeAspect="1"/>
+            </wp:cNvGraphicFramePr>
+            <a:graphic xmlns:a="http://schemas.openxmlformats.org/drawingml/2006/main">
+              <a:graphicData uri="http://schemas.openxmlformats.org/drawingml/2006/picture">
+                <pic:pic xmlns:pic="http://schemas.openxmlformats.org/drawingml/2006/picture">
+                  <pic:nvPicPr>
+                    <pic:cNvPr id="674917920" name=""/>
+                    <pic:cNvPicPr/>
+                  </pic:nvPicPr>
+                  <pic:blipFill>
+                    <a:blip r:embed="rId8"/>
+                    <a:stretch>
+                      <a:fillRect/>
+                    </a:stretch>
+                  </pic:blipFill>
+                  <pic:spPr>
+                    <a:xfrm>
+                      <a:off x="0" y="0"/>
+                      <a:ext cx="6912610" cy="2842260"/>
+                    </a:xfrm>
+                    <a:prstGeom prst="rect">
+                      <a:avLst/>
+                    </a:prstGeom>
+                  </pic:spPr>
+                </pic:pic>
+              </a:graphicData>
+            </a:graphic>
+          </wp:inline>
+        </w:drawing>
+      </w:r>
+    </w:p>
     <w:p/>
     <w:sectPr>
       <w:pgSz w:w="11906" w:h="16838"/>
@@ -14,8 +471,285 @@
 </w:document>
 </file>
 
+<file path=word/numbering.xml><?xml version="1.0" encoding="utf-8"?>
+<w:numbering xmlns:wpc="http://schemas.microsoft.com/office/word/2010/wordprocessingCanvas" xmlns:cx="http://schemas.microsoft.com/office/drawing/2014/chartex" xmlns:cx1="http://schemas.microsoft.com/office/drawing/2015/9/8/chartex" xmlns:cx2="http://schemas.microsoft.com/office/drawing/2015/10/21/chartex" xmlns:cx3="http://schemas.microsoft.com/office/drawing/2016/5/9/chartex" xmlns:cx4="http://schemas.microsoft.com/office/drawing/2016/5/10/chartex" xmlns:cx5="http://schemas.microsoft.com/office/drawing/2016/5/11/chartex" xmlns:cx6="http://schemas.microsoft.com/office/drawing/2016/5/12/chartex" xmlns:cx7="http://schemas.microsoft.com/office/drawing/2016/5/13/chartex" xmlns:cx8="http://schemas.microsoft.com/office/drawing/2016/5/14/chartex" xmlns:mc="http://schemas.openxmlformats.org/markup-compatibility/2006" xmlns:aink="http://schemas.microsoft.com/office/drawing/2016/ink" xmlns:am3d="http://schemas.microsoft.com/office/drawing/2017/model3d" xmlns:o="urn:schemas-microsoft-com:office:office" xmlns:oel="http://schemas.microsoft.com/office/2019/extlst" xmlns:r="http://schemas.openxmlformats.org/officeDocument/2006/relationships" xmlns:m="http://schemas.openxmlformats.org/officeDocument/2006/math" xmlns:v="urn:schemas-microsoft-com:vml" xmlns:wp14="http://schemas.microsoft.com/office/word/2010/wordprocessingDrawing" xmlns:wp="http://schemas.openxmlformats.org/drawingml/2006/wordprocessingDrawing" xmlns:w10="urn:schemas-microsoft-com:office:word" xmlns:w="http://schemas.openxmlformats.org/wordprocessingml/2006/main" xmlns:w14="http://schemas.microsoft.com/office/word/2010/wordml" xmlns:w15="http://schemas.microsoft.com/office/word/2012/wordml" xmlns:w16cex="http://schemas.microsoft.com/office/word/2018/wordml/cex" xmlns:w16cid="http://schemas.microsoft.com/office/word/2016/wordml/cid" xmlns:w16="http://schemas.microsoft.com/office/word/2018/wordml" xmlns:w16du="http://schemas.microsoft.com/office/word/2023/wordml/word16du" xmlns:w16sdtdh="http://schemas.microsoft.com/office/word/2020/wordml/sdtdatahash" xmlns:w16sdtfl="http://schemas.microsoft.com/office/word/2024/wordml/sdtformatlock" xmlns:w16se="http://schemas.microsoft.com/office/word/2015/wordml/symex" xmlns:wpg="http://schemas.microsoft.com/office/word/2010/wordprocessingGroup" xmlns:wpi="http://schemas.microsoft.com/office/word/2010/wordprocessingInk" xmlns:wne="http://schemas.microsoft.com/office/word/2006/wordml" xmlns:wps="http://schemas.microsoft.com/office/word/2010/wordprocessingShape" mc:Ignorable="w14 w15 w16se w16cid w16 w16cex w16sdtdh w16sdtfl w16du wp14">
+  <w:abstractNum w:abstractNumId="0" w15:restartNumberingAfterBreak="0">
+    <w:nsid w:val="1361225C"/>
+    <w:multiLevelType w:val="multilevel"/>
+    <w:tmpl w:val="BBC03564"/>
+    <w:lvl w:ilvl="0">
+      <w:start w:val="1"/>
+      <w:numFmt w:val="bullet"/>
+      <w:lvlText w:val=""/>
+      <w:lvlJc w:val="left"/>
+      <w:pPr>
+        <w:tabs>
+          <w:tab w:val="num" w:pos="720"/>
+        </w:tabs>
+        <w:ind w:left="720" w:hanging="360"/>
+      </w:pPr>
+      <w:rPr>
+        <w:rFonts w:ascii="Symbol" w:hAnsi="Symbol" w:hint="default"/>
+        <w:sz w:val="20"/>
+      </w:rPr>
+    </w:lvl>
+    <w:lvl w:ilvl="1" w:tentative="1">
+      <w:start w:val="1"/>
+      <w:numFmt w:val="bullet"/>
+      <w:lvlText w:val="o"/>
+      <w:lvlJc w:val="left"/>
+      <w:pPr>
+        <w:tabs>
+          <w:tab w:val="num" w:pos="1440"/>
+        </w:tabs>
+        <w:ind w:left="1440" w:hanging="360"/>
+      </w:pPr>
+      <w:rPr>
+        <w:rFonts w:ascii="Courier New" w:hAnsi="Courier New" w:hint="default"/>
+        <w:sz w:val="20"/>
+      </w:rPr>
+    </w:lvl>
+    <w:lvl w:ilvl="2" w:tentative="1">
+      <w:start w:val="1"/>
+      <w:numFmt w:val="bullet"/>
+      <w:lvlText w:val=""/>
+      <w:lvlJc w:val="left"/>
+      <w:pPr>
+        <w:tabs>
+          <w:tab w:val="num" w:pos="2160"/>
+        </w:tabs>
+        <w:ind w:left="2160" w:hanging="360"/>
+      </w:pPr>
+      <w:rPr>
+        <w:rFonts w:ascii="Wingdings" w:hAnsi="Wingdings" w:hint="default"/>
+        <w:sz w:val="20"/>
+      </w:rPr>
+    </w:lvl>
+    <w:lvl w:ilvl="3" w:tentative="1">
+      <w:start w:val="1"/>
+      <w:numFmt w:val="bullet"/>
+      <w:lvlText w:val=""/>
+      <w:lvlJc w:val="left"/>
+      <w:pPr>
+        <w:tabs>
+          <w:tab w:val="num" w:pos="2880"/>
+        </w:tabs>
+        <w:ind w:left="2880" w:hanging="360"/>
+      </w:pPr>
+      <w:rPr>
+        <w:rFonts w:ascii="Wingdings" w:hAnsi="Wingdings" w:hint="default"/>
+        <w:sz w:val="20"/>
+      </w:rPr>
+    </w:lvl>
+    <w:lvl w:ilvl="4" w:tentative="1">
+      <w:start w:val="1"/>
+      <w:numFmt w:val="bullet"/>
+      <w:lvlText w:val=""/>
+      <w:lvlJc w:val="left"/>
+      <w:pPr>
+        <w:tabs>
+          <w:tab w:val="num" w:pos="3600"/>
+        </w:tabs>
+        <w:ind w:left="3600" w:hanging="360"/>
+      </w:pPr>
+      <w:rPr>
+        <w:rFonts w:ascii="Wingdings" w:hAnsi="Wingdings" w:hint="default"/>
+        <w:sz w:val="20"/>
+      </w:rPr>
+    </w:lvl>
+    <w:lvl w:ilvl="5" w:tentative="1">
+      <w:start w:val="1"/>
+      <w:numFmt w:val="bullet"/>
+      <w:lvlText w:val=""/>
+      <w:lvlJc w:val="left"/>
+      <w:pPr>
+        <w:tabs>
+          <w:tab w:val="num" w:pos="4320"/>
+        </w:tabs>
+        <w:ind w:left="4320" w:hanging="360"/>
+      </w:pPr>
+      <w:rPr>
+        <w:rFonts w:ascii="Wingdings" w:hAnsi="Wingdings" w:hint="default"/>
+        <w:sz w:val="20"/>
+      </w:rPr>
+    </w:lvl>
+    <w:lvl w:ilvl="6" w:tentative="1">
+      <w:start w:val="1"/>
+      <w:numFmt w:val="bullet"/>
+      <w:lvlText w:val=""/>
+      <w:lvlJc w:val="left"/>
+      <w:pPr>
+        <w:tabs>
+          <w:tab w:val="num" w:pos="5040"/>
+        </w:tabs>
+        <w:ind w:left="5040" w:hanging="360"/>
+      </w:pPr>
+      <w:rPr>
+        <w:rFonts w:ascii="Wingdings" w:hAnsi="Wingdings" w:hint="default"/>
+        <w:sz w:val="20"/>
+      </w:rPr>
+    </w:lvl>
+    <w:lvl w:ilvl="7" w:tentative="1">
+      <w:start w:val="1"/>
+      <w:numFmt w:val="bullet"/>
+      <w:lvlText w:val=""/>
+      <w:lvlJc w:val="left"/>
+      <w:pPr>
+        <w:tabs>
+          <w:tab w:val="num" w:pos="5760"/>
+        </w:tabs>
+        <w:ind w:left="5760" w:hanging="360"/>
+      </w:pPr>
+      <w:rPr>
+        <w:rFonts w:ascii="Wingdings" w:hAnsi="Wingdings" w:hint="default"/>
+        <w:sz w:val="20"/>
+      </w:rPr>
+    </w:lvl>
+    <w:lvl w:ilvl="8" w:tentative="1">
+      <w:start w:val="1"/>
+      <w:numFmt w:val="bullet"/>
+      <w:lvlText w:val=""/>
+      <w:lvlJc w:val="left"/>
+      <w:pPr>
+        <w:tabs>
+          <w:tab w:val="num" w:pos="6480"/>
+        </w:tabs>
+        <w:ind w:left="6480" w:hanging="360"/>
+      </w:pPr>
+      <w:rPr>
+        <w:rFonts w:ascii="Wingdings" w:hAnsi="Wingdings" w:hint="default"/>
+        <w:sz w:val="20"/>
+      </w:rPr>
+    </w:lvl>
+  </w:abstractNum>
+  <w:abstractNum w:abstractNumId="1" w15:restartNumberingAfterBreak="0">
+    <w:nsid w:val="58D12392"/>
+    <w:multiLevelType w:val="multilevel"/>
+    <w:tmpl w:val="C12EA854"/>
+    <w:lvl w:ilvl="0">
+      <w:start w:val="1"/>
+      <w:numFmt w:val="decimal"/>
+      <w:lvlText w:val="%1."/>
+      <w:lvlJc w:val="left"/>
+      <w:pPr>
+        <w:tabs>
+          <w:tab w:val="num" w:pos="720"/>
+        </w:tabs>
+        <w:ind w:left="720" w:hanging="360"/>
+      </w:pPr>
+    </w:lvl>
+    <w:lvl w:ilvl="1">
+      <w:start w:val="1"/>
+      <w:numFmt w:val="bullet"/>
+      <w:lvlText w:val="o"/>
+      <w:lvlJc w:val="left"/>
+      <w:pPr>
+        <w:tabs>
+          <w:tab w:val="num" w:pos="1440"/>
+        </w:tabs>
+        <w:ind w:left="1440" w:hanging="360"/>
+      </w:pPr>
+      <w:rPr>
+        <w:rFonts w:ascii="Courier New" w:hAnsi="Courier New" w:hint="default"/>
+        <w:sz w:val="20"/>
+      </w:rPr>
+    </w:lvl>
+    <w:lvl w:ilvl="2" w:tentative="1">
+      <w:start w:val="1"/>
+      <w:numFmt w:val="decimal"/>
+      <w:lvlText w:val="%3."/>
+      <w:lvlJc w:val="left"/>
+      <w:pPr>
+        <w:tabs>
+          <w:tab w:val="num" w:pos="2160"/>
+        </w:tabs>
+        <w:ind w:left="2160" w:hanging="360"/>
+      </w:pPr>
+    </w:lvl>
+    <w:lvl w:ilvl="3" w:tentative="1">
+      <w:start w:val="1"/>
+      <w:numFmt w:val="decimal"/>
+      <w:lvlText w:val="%4."/>
+      <w:lvlJc w:val="left"/>
+      <w:pPr>
+        <w:tabs>
+          <w:tab w:val="num" w:pos="2880"/>
+        </w:tabs>
+        <w:ind w:left="2880" w:hanging="360"/>
+      </w:pPr>
+    </w:lvl>
+    <w:lvl w:ilvl="4" w:tentative="1">
+      <w:start w:val="1"/>
+      <w:numFmt w:val="decimal"/>
+      <w:lvlText w:val="%5."/>
+      <w:lvlJc w:val="left"/>
+      <w:pPr>
+        <w:tabs>
+          <w:tab w:val="num" w:pos="3600"/>
+        </w:tabs>
+        <w:ind w:left="3600" w:hanging="360"/>
+      </w:pPr>
+    </w:lvl>
+    <w:lvl w:ilvl="5" w:tentative="1">
+      <w:start w:val="1"/>
+      <w:numFmt w:val="decimal"/>
+      <w:lvlText w:val="%6."/>
+      <w:lvlJc w:val="left"/>
+      <w:pPr>
+        <w:tabs>
+          <w:tab w:val="num" w:pos="4320"/>
+        </w:tabs>
+        <w:ind w:left="4320" w:hanging="360"/>
+      </w:pPr>
+    </w:lvl>
+    <w:lvl w:ilvl="6" w:tentative="1">
+      <w:start w:val="1"/>
+      <w:numFmt w:val="decimal"/>
+      <w:lvlText w:val="%7."/>
+      <w:lvlJc w:val="left"/>
+      <w:pPr>
+        <w:tabs>
+          <w:tab w:val="num" w:pos="5040"/>
+        </w:tabs>
+        <w:ind w:left="5040" w:hanging="360"/>
+      </w:pPr>
+    </w:lvl>
+    <w:lvl w:ilvl="7" w:tentative="1">
+      <w:start w:val="1"/>
+      <w:numFmt w:val="decimal"/>
+      <w:lvlText w:val="%8."/>
+      <w:lvlJc w:val="left"/>
+      <w:pPr>
+        <w:tabs>
+          <w:tab w:val="num" w:pos="5760"/>
+        </w:tabs>
+        <w:ind w:left="5760" w:hanging="360"/>
+      </w:pPr>
+    </w:lvl>
+    <w:lvl w:ilvl="8" w:tentative="1">
+      <w:start w:val="1"/>
+      <w:numFmt w:val="decimal"/>
+      <w:lvlText w:val="%9."/>
+      <w:lvlJc w:val="left"/>
+      <w:pPr>
+        <w:tabs>
+          <w:tab w:val="num" w:pos="6480"/>
+        </w:tabs>
+        <w:ind w:left="6480" w:hanging="360"/>
+      </w:pPr>
+    </w:lvl>
+  </w:abstractNum>
+  <w:num w:numId="1" w16cid:durableId="1473282000">
+    <w:abstractNumId w:val="0"/>
+  </w:num>
+  <w:num w:numId="2" w16cid:durableId="642083707">
+    <w:abstractNumId w:val="1"/>
+  </w:num>
+</w:numbering>
+</file>
+
 <file path=word/styles.xml><?xml version="1.0" encoding="utf-8"?>
-<w:styles xmlns:mc="http://schemas.openxmlformats.org/markup-compatibility/2006" xmlns:r="http://schemas.openxmlformats.org/officeDocument/2006/relationships" xmlns:w="http://schemas.openxmlformats.org/wordprocessingml/2006/main" xmlns:w14="http://schemas.microsoft.com/office/word/2010/wordml" xmlns:w15="http://schemas.microsoft.com/office/word/2012/wordml" xmlns:w16cex="http://schemas.microsoft.com/office/word/2018/wordml/cex" xmlns:w16cid="http://schemas.microsoft.com/office/word/2016/wordml/cid" xmlns:w16="http://schemas.microsoft.com/office/word/2018/wordml" xmlns:w16du="http://schemas.microsoft.com/office/word/2023/wordml/word16du" xmlns:w16sdtdh="http://schemas.microsoft.com/office/word/2020/wordml/sdtdatahash" xmlns:w16se="http://schemas.microsoft.com/office/word/2015/wordml/symex" mc:Ignorable="w14 w15 w16se w16cid w16 w16cex w16sdtdh w16du">
+<w:styles xmlns:mc="http://schemas.openxmlformats.org/markup-compatibility/2006" xmlns:r="http://schemas.openxmlformats.org/officeDocument/2006/relationships" xmlns:w="http://schemas.openxmlformats.org/wordprocessingml/2006/main" xmlns:w14="http://schemas.microsoft.com/office/word/2010/wordml" xmlns:w15="http://schemas.microsoft.com/office/word/2012/wordml" xmlns:w16cex="http://schemas.microsoft.com/office/word/2018/wordml/cex" xmlns:w16cid="http://schemas.microsoft.com/office/word/2016/wordml/cid" xmlns:w16="http://schemas.microsoft.com/office/word/2018/wordml" xmlns:w16du="http://schemas.microsoft.com/office/word/2023/wordml/word16du" xmlns:w16sdtdh="http://schemas.microsoft.com/office/word/2020/wordml/sdtdatahash" xmlns:w16sdtfl="http://schemas.microsoft.com/office/word/2024/wordml/sdtformatlock" xmlns:w16se="http://schemas.microsoft.com/office/word/2015/wordml/symex" mc:Ignorable="w14 w15 w16se w16cid w16 w16cex w16sdtdh w16sdtfl w16du">
   <w:docDefaults>
     <w:rPrDefault>
       <w:rPr>
@@ -418,7 +1152,6 @@
   <w:style w:type="character" w:default="1" w:styleId="DefaultParagraphFont">
     <w:name w:val="Default Paragraph Font"/>
     <w:uiPriority w:val="1"/>
-    <w:semiHidden/>
     <w:unhideWhenUsed/>
   </w:style>
   <w:style w:type="table" w:default="1" w:styleId="TableNormal">
@@ -441,6 +1174,29 @@
     <w:uiPriority w:val="99"/>
     <w:semiHidden/>
     <w:unhideWhenUsed/>
+  </w:style>
+  <w:style w:type="character" w:styleId="Hyperlink">
+    <w:name w:val="Hyperlink"/>
+    <w:basedOn w:val="DefaultParagraphFont"/>
+    <w:uiPriority w:val="99"/>
+    <w:unhideWhenUsed/>
+    <w:rsid w:val="003D4FD4"/>
+    <w:rPr>
+      <w:color w:val="0563C1" w:themeColor="hyperlink"/>
+      <w:u w:val="single"/>
+    </w:rPr>
+  </w:style>
+  <w:style w:type="character" w:styleId="UnresolvedMention">
+    <w:name w:val="Unresolved Mention"/>
+    <w:basedOn w:val="DefaultParagraphFont"/>
+    <w:uiPriority w:val="99"/>
+    <w:semiHidden/>
+    <w:unhideWhenUsed/>
+    <w:rsid w:val="003D4FD4"/>
+    <w:rPr>
+      <w:color w:val="605E5C"/>
+      <w:shd w:val="clear" w:color="auto" w:fill="E1DFDD"/>
+    </w:rPr>
   </w:style>
 </w:styles>
 </file>

</xml_diff>

<commit_message>
Protected our Admin route
</commit_message>
<xml_diff>
--- a/REST_API_Medicine-Store-Project-Using-ExpressJS_NodeJS/Documentation.docx
+++ b/REST_API_Medicine-Store-Project-Using-ExpressJS_NodeJS/Documentation.docx
@@ -418,7 +418,10 @@
     </w:p>
     <w:p>
       <w:r>
-        <w:t>1:21</w:t>
+        <w:t>1:2</w:t>
+      </w:r>
+      <w:r>
+        <w:t>8.5</w:t>
       </w:r>
     </w:p>
     <w:p/>

</xml_diff>